<commit_message>
update diagrama de clases
</commit_message>
<xml_diff>
--- a/Diagrama de clases.docx
+++ b/Diagrama de clases.docx
@@ -5,67 +5,7 @@
     <w:tbl>
       <w:tblPr>
         <w:tblStyle w:val="Tablaconcuadrcula"/>
-        <w:tblpPr w:leftFromText="141" w:rightFromText="141" w:vertAnchor="page" w:horzAnchor="margin" w:tblpXSpec="right" w:tblpY="6241"/>
-        <w:tblW w:w="0" w:type="auto"/>
-        <w:tblLook w:val="04A0" w:firstRow="1" w:lastRow="0" w:firstColumn="1" w:lastColumn="0" w:noHBand="0" w:noVBand="1"/>
-      </w:tblPr>
-      <w:tblGrid>
-        <w:gridCol w:w="3582"/>
-      </w:tblGrid>
-      <w:tr>
-        <w:trPr>
-          <w:trHeight w:val="416"/>
-        </w:trPr>
-        <w:tc>
-          <w:tcPr>
-            <w:tcW w:w="3582" w:type="dxa"/>
-          </w:tcPr>
-          <w:p>
-            <w:r>
-              <w:t>Examen</w:t>
-            </w:r>
-          </w:p>
-        </w:tc>
-      </w:tr>
-      <w:tr>
-        <w:trPr>
-          <w:trHeight w:val="810"/>
-        </w:trPr>
-        <w:tc>
-          <w:tcPr>
-            <w:tcW w:w="3582" w:type="dxa"/>
-          </w:tcPr>
-          <w:p>
-            <w:r>
-              <w:t>Hora de aplicación</w:t>
-            </w:r>
-          </w:p>
-          <w:p>
-            <w:r>
-              <w:t>Límite de tiempo</w:t>
-            </w:r>
-          </w:p>
-        </w:tc>
-      </w:tr>
-      <w:tr>
-        <w:trPr>
-          <w:trHeight w:val="810"/>
-        </w:trPr>
-        <w:tc>
-          <w:tcPr>
-            <w:tcW w:w="3582" w:type="dxa"/>
-          </w:tcPr>
-          <w:p>
-            <w:bookmarkStart w:id="0" w:name="_GoBack"/>
-            <w:bookmarkEnd w:id="0"/>
-          </w:p>
-        </w:tc>
-      </w:tr>
-    </w:tbl>
-    <w:tbl>
-      <w:tblPr>
-        <w:tblStyle w:val="Tablaconcuadrcula"/>
-        <w:tblpPr w:leftFromText="141" w:rightFromText="141" w:vertAnchor="text" w:horzAnchor="margin" w:tblpY="4227"/>
+        <w:tblpPr w:leftFromText="141" w:rightFromText="141" w:vertAnchor="text" w:horzAnchor="page" w:tblpX="1726" w:tblpY="4377"/>
         <w:tblW w:w="0" w:type="auto"/>
         <w:tblLook w:val="04A0" w:firstRow="1" w:lastRow="0" w:firstColumn="1" w:lastColumn="0" w:noHBand="0" w:noVBand="1"/>
       </w:tblPr>
@@ -189,7 +129,7 @@
     <w:tbl>
       <w:tblPr>
         <w:tblStyle w:val="Tablaconcuadrcula"/>
-        <w:tblpPr w:leftFromText="141" w:rightFromText="141" w:vertAnchor="text" w:horzAnchor="margin" w:tblpXSpec="center" w:tblpY="-213"/>
+        <w:tblpPr w:leftFromText="141" w:rightFromText="141" w:vertAnchor="text" w:horzAnchor="margin" w:tblpXSpec="center" w:tblpY="-63"/>
         <w:tblW w:w="0" w:type="auto"/>
         <w:tblLook w:val="04A0" w:firstRow="1" w:lastRow="0" w:firstColumn="1" w:lastColumn="0" w:noHBand="0" w:noVBand="1"/>
       </w:tblPr>
@@ -251,13 +191,10 @@
           </w:tcPr>
           <w:p>
             <w:r>
-              <w:t xml:space="preserve">Registrar </w:t>
-            </w:r>
-            <w:proofErr w:type="spellStart"/>
-            <w:r>
-              <w:t>info</w:t>
-            </w:r>
-            <w:proofErr w:type="spellEnd"/>
+              <w:t>Registrar info</w:t>
+            </w:r>
+            <w:bookmarkStart w:id="0" w:name="_GoBack"/>
+            <w:bookmarkEnd w:id="0"/>
             <w:r>
               <w:t>.</w:t>
             </w:r>
@@ -267,10 +204,72 @@
               <w:t>Cambiar valor de Notificado</w:t>
             </w:r>
           </w:p>
+        </w:tc>
+      </w:tr>
+    </w:tbl>
+    <w:tbl>
+      <w:tblPr>
+        <w:tblStyle w:val="Tablaconcuadrcula"/>
+        <w:tblpPr w:leftFromText="141" w:rightFromText="141" w:vertAnchor="page" w:horzAnchor="page" w:tblpX="7006" w:tblpY="5176"/>
+        <w:tblW w:w="0" w:type="auto"/>
+        <w:tblLook w:val="04A0" w:firstRow="1" w:lastRow="0" w:firstColumn="1" w:lastColumn="0" w:noHBand="0" w:noVBand="1"/>
+      </w:tblPr>
+      <w:tblGrid>
+        <w:gridCol w:w="3582"/>
+      </w:tblGrid>
+      <w:tr>
+        <w:trPr>
+          <w:trHeight w:val="416"/>
+        </w:trPr>
+        <w:tc>
+          <w:tcPr>
+            <w:tcW w:w="3582" w:type="dxa"/>
+          </w:tcPr>
+          <w:p>
+            <w:r>
+              <w:t>Examen</w:t>
+            </w:r>
+          </w:p>
+        </w:tc>
+      </w:tr>
+      <w:tr>
+        <w:trPr>
+          <w:trHeight w:val="810"/>
+        </w:trPr>
+        <w:tc>
+          <w:tcPr>
+            <w:tcW w:w="3582" w:type="dxa"/>
+          </w:tcPr>
+          <w:p>
+            <w:r>
+              <w:t>Hora de aplicación</w:t>
+            </w:r>
+          </w:p>
+          <w:p>
+            <w:r>
+              <w:t>Límite de tiempo</w:t>
+            </w:r>
+          </w:p>
+        </w:tc>
+      </w:tr>
+      <w:tr>
+        <w:trPr>
+          <w:trHeight w:val="810"/>
+        </w:trPr>
+        <w:tc>
+          <w:tcPr>
+            <w:tcW w:w="3582" w:type="dxa"/>
+          </w:tcPr>
+          <w:p/>
         </w:tc>
       </w:tr>
     </w:tbl>
     <w:p>
+      <w:pPr>
+        <w:rPr>
+          <w:noProof/>
+        </w:rPr>
+      </w:pPr>
       <w:r>
         <w:rPr>
           <w:noProof/>
@@ -280,11 +279,11 @@
             <w:drawing>
               <wp:anchor distT="0" distB="0" distL="114300" distR="114300" simplePos="0" relativeHeight="251660288" behindDoc="0" locked="0" layoutInCell="1" allowOverlap="1">
                 <wp:simplePos x="0" y="0"/>
-                <wp:positionH relativeFrom="column">
-                  <wp:posOffset>2634615</wp:posOffset>
+                <wp:positionH relativeFrom="margin">
+                  <wp:align>center</wp:align>
                 </wp:positionH>
                 <wp:positionV relativeFrom="paragraph">
-                  <wp:posOffset>1911350</wp:posOffset>
+                  <wp:posOffset>1994535</wp:posOffset>
                 </wp:positionV>
                 <wp:extent cx="9525" cy="914400"/>
                 <wp:effectExtent l="38100" t="38100" r="66675" b="19050"/>
@@ -330,21 +329,325 @@
           </mc:Choice>
           <mc:Fallback>
             <w:pict>
-              <v:shapetype w14:anchorId="080E1C13" id="_x0000_t32" coordsize="21600,21600" o:spt="32" o:oned="t" path="m,l21600,21600e" filled="f">
+              <v:shapetype w14:anchorId="364D2809" id="_x0000_t32" coordsize="21600,21600" o:spt="32" o:oned="t" path="m,l21600,21600e" filled="f">
                 <v:path arrowok="t" fillok="f" o:connecttype="none"/>
                 <o:lock v:ext="edit" shapetype="t"/>
               </v:shapetype>
-              <v:shape id="Conector recto de flecha 2" o:spid="_x0000_s1026" type="#_x0000_t32" style="position:absolute;margin-left:207.45pt;margin-top:150.5pt;width:.75pt;height:1in;flip:y;z-index:251660288;visibility:visible;mso-wrap-style:square;mso-wrap-distance-left:9pt;mso-wrap-distance-top:0;mso-wrap-distance-right:9pt;mso-wrap-distance-bottom:0;mso-position-horizontal:absolute;mso-position-horizontal-relative:text;mso-position-vertical:absolute;mso-position-vertical-relative:text" o:gfxdata="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" strokecolor="black [3200]" strokeweight="1pt">
+              <v:shape id="Conector recto de flecha 2" o:spid="_x0000_s1026" type="#_x0000_t32" style="position:absolute;margin-left:0;margin-top:157.05pt;width:.75pt;height:1in;flip:y;z-index:251660288;visibility:visible;mso-wrap-style:square;mso-wrap-distance-left:9pt;mso-wrap-distance-top:0;mso-wrap-distance-right:9pt;mso-wrap-distance-bottom:0;mso-position-horizontal:center;mso-position-horizontal-relative:margin;mso-position-vertical:absolute;mso-position-vertical-relative:text" o:gfxdata="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" strokecolor="black [3200]" strokeweight="1pt">
                 <v:stroke endarrow="block" joinstyle="miter"/>
+                <w10:wrap anchorx="margin"/>
               </v:shape>
             </w:pict>
           </mc:Fallback>
         </mc:AlternateContent>
       </w:r>
+      <w:r>
+        <w:br/>
+      </w:r>
+      <w:r>
+        <w:br/>
+      </w:r>
+      <w:r>
+        <w:br/>
+      </w:r>
+      <w:r>
+        <w:br/>
+      </w:r>
+      <w:r>
+        <w:br/>
+      </w:r>
+      <w:r>
+        <w:br/>
+      </w:r>
+      <w:r>
+        <w:br/>
+      </w:r>
+      <w:r>
+        <w:br/>
+      </w:r>
+      <w:r>
+        <w:br/>
+      </w:r>
+      <w:r>
+        <w:br/>
+      </w:r>
+      <w:r>
+        <w:br/>
+      </w:r>
+      <w:r>
+        <w:br/>
+      </w:r>
+      <w:r>
+        <w:br/>
+      </w:r>
+      <w:r>
+        <w:br/>
+      </w:r>
+      <w:r>
+        <w:br/>
+      </w:r>
+      <w:r>
+        <w:br/>
+      </w:r>
+      <w:r>
+        <w:br/>
+      </w:r>
+      <w:r>
+        <w:br/>
+      </w:r>
+      <w:r>
+        <w:br/>
+      </w:r>
+      <w:r>
+        <w:br/>
+      </w:r>
+      <w:r>
+        <w:br/>
+      </w:r>
+      <w:r>
+        <w:br/>
+      </w:r>
+      <w:r>
+        <w:br/>
+      </w:r>
+      <w:r>
+        <w:br/>
+      </w:r>
+      <w:r>
+        <w:br/>
+      </w:r>
+      <w:r>
+        <w:br/>
+      </w:r>
+      <w:r>
+        <w:br/>
+      </w:r>
+      <w:r>
+        <w:br/>
+      </w:r>
+      <w:r>
+        <w:br/>
+      </w:r>
+      <w:r>
+        <w:br/>
+      </w:r>
+      <w:r>
+        <w:br/>
+      </w:r>
+      <w:r>
+        <w:br/>
+      </w:r>
+      <w:r>
+        <w:br/>
+      </w:r>
+      <w:r>
+        <w:br/>
+      </w:r>
     </w:p>
+    <w:p/>
+    <w:tbl>
+      <w:tblPr>
+        <w:tblStyle w:val="Tablaconcuadrcula"/>
+        <w:tblpPr w:leftFromText="141" w:rightFromText="141" w:vertAnchor="page" w:horzAnchor="page" w:tblpX="1456" w:tblpY="8056"/>
+        <w:tblW w:w="0" w:type="auto"/>
+        <w:tblLook w:val="04A0" w:firstRow="1" w:lastRow="0" w:firstColumn="1" w:lastColumn="0" w:noHBand="0" w:noVBand="1"/>
+      </w:tblPr>
+      <w:tblGrid>
+        <w:gridCol w:w="2503"/>
+      </w:tblGrid>
+      <w:tr>
+        <w:trPr>
+          <w:trHeight w:val="389"/>
+        </w:trPr>
+        <w:tc>
+          <w:tcPr>
+            <w:tcW w:w="2503" w:type="dxa"/>
+          </w:tcPr>
+          <w:p>
+            <w:r>
+              <w:t>día</w:t>
+            </w:r>
+          </w:p>
+        </w:tc>
+      </w:tr>
+      <w:tr>
+        <w:trPr>
+          <w:trHeight w:val="1227"/>
+        </w:trPr>
+        <w:tc>
+          <w:tcPr>
+            <w:tcW w:w="2503" w:type="dxa"/>
+          </w:tcPr>
+          <w:p>
+            <w:r>
+              <w:t>Entregas</w:t>
+            </w:r>
+          </w:p>
+          <w:p>
+            <w:r>
+              <w:t>Fecha</w:t>
+            </w:r>
+          </w:p>
+        </w:tc>
+      </w:tr>
+      <w:tr>
+        <w:trPr>
+          <w:trHeight w:val="1227"/>
+        </w:trPr>
+        <w:tc>
+          <w:tcPr>
+            <w:tcW w:w="2503" w:type="dxa"/>
+          </w:tcPr>
+          <w:p>
+            <w:r>
+              <w:t xml:space="preserve"> </w:t>
+            </w:r>
+          </w:p>
+        </w:tc>
+      </w:tr>
+    </w:tbl>
+    <w:tbl>
+      <w:tblPr>
+        <w:tblStyle w:val="Tablaconcuadrcula"/>
+        <w:tblpPr w:leftFromText="141" w:rightFromText="141" w:vertAnchor="text" w:horzAnchor="page" w:tblpX="4201" w:tblpY="1495"/>
+        <w:tblW w:w="0" w:type="auto"/>
+        <w:tblLook w:val="04A0" w:firstRow="1" w:lastRow="0" w:firstColumn="1" w:lastColumn="0" w:noHBand="0" w:noVBand="1"/>
+      </w:tblPr>
+      <w:tblGrid>
+        <w:gridCol w:w="2502"/>
+      </w:tblGrid>
+      <w:tr>
+        <w:trPr>
+          <w:trHeight w:val="416"/>
+        </w:trPr>
+        <w:tc>
+          <w:tcPr>
+            <w:tcW w:w="2502" w:type="dxa"/>
+          </w:tcPr>
+          <w:p>
+            <w:r>
+              <w:t>Mes</w:t>
+            </w:r>
+          </w:p>
+        </w:tc>
+      </w:tr>
+      <w:tr>
+        <w:trPr>
+          <w:trHeight w:val="1117"/>
+        </w:trPr>
+        <w:tc>
+          <w:tcPr>
+            <w:tcW w:w="2502" w:type="dxa"/>
+          </w:tcPr>
+          <w:p>
+            <w:r>
+              <w:t>Días</w:t>
+            </w:r>
+          </w:p>
+          <w:p>
+            <w:r>
+              <w:t>N. de días en el mes</w:t>
+            </w:r>
+          </w:p>
+          <w:p>
+            <w:r>
+              <w:t>N. del mes</w:t>
+            </w:r>
+          </w:p>
+        </w:tc>
+      </w:tr>
+      <w:tr>
+        <w:trPr>
+          <w:trHeight w:val="1413"/>
+        </w:trPr>
+        <w:tc>
+          <w:tcPr>
+            <w:tcW w:w="2502" w:type="dxa"/>
+          </w:tcPr>
+          <w:p/>
+        </w:tc>
+      </w:tr>
+    </w:tbl>
+    <w:tbl>
+      <w:tblPr>
+        <w:tblStyle w:val="Tablaconcuadrcula"/>
+        <w:tblpPr w:leftFromText="141" w:rightFromText="141" w:vertAnchor="text" w:horzAnchor="page" w:tblpX="6991" w:tblpY="1540"/>
+        <w:tblW w:w="0" w:type="auto"/>
+        <w:tblLook w:val="04A0" w:firstRow="1" w:lastRow="0" w:firstColumn="1" w:lastColumn="0" w:noHBand="0" w:noVBand="1"/>
+      </w:tblPr>
+      <w:tblGrid>
+        <w:gridCol w:w="2546"/>
+      </w:tblGrid>
+      <w:tr>
+        <w:trPr>
+          <w:trHeight w:val="525"/>
+        </w:trPr>
+        <w:tc>
+          <w:tcPr>
+            <w:tcW w:w="2546" w:type="dxa"/>
+          </w:tcPr>
+          <w:p>
+            <w:r>
+              <w:t>Usuario</w:t>
+            </w:r>
+          </w:p>
+        </w:tc>
+      </w:tr>
+      <w:tr>
+        <w:trPr>
+          <w:trHeight w:val="1195"/>
+        </w:trPr>
+        <w:tc>
+          <w:tcPr>
+            <w:tcW w:w="2546" w:type="dxa"/>
+          </w:tcPr>
+          <w:p>
+            <w:r>
+              <w:t>Matricula</w:t>
+            </w:r>
+          </w:p>
+          <w:p>
+            <w:r>
+              <w:t>Password</w:t>
+            </w:r>
+          </w:p>
+        </w:tc>
+      </w:tr>
+      <w:tr>
+        <w:trPr>
+          <w:trHeight w:val="1195"/>
+        </w:trPr>
+        <w:tc>
+          <w:tcPr>
+            <w:tcW w:w="2546" w:type="dxa"/>
+          </w:tcPr>
+          <w:p>
+            <w:r>
+              <w:t>Acceso a la plataforma</w:t>
+            </w:r>
+          </w:p>
+          <w:p>
+            <w:r>
+              <w:t>Guardar datos</w:t>
+            </w:r>
+          </w:p>
+          <w:p>
+            <w:r>
+              <w:t>Mod. Datos</w:t>
+            </w:r>
+          </w:p>
+          <w:p>
+            <w:r>
+              <w:t>Eliminar datos</w:t>
+            </w:r>
+          </w:p>
+        </w:tc>
+      </w:tr>
+    </w:tbl>
+    <w:p/>
     <w:sectPr>
       <w:pgSz w:w="12240" w:h="15840"/>
-      <w:pgMar w:top="1985" w:right="1701" w:bottom="1701" w:left="1701" w:header="708" w:footer="708" w:gutter="0"/>
+      <w:pgMar w:top="720" w:right="720" w:bottom="720" w:left="720" w:header="708" w:footer="708" w:gutter="0"/>
       <w:cols w:space="708"/>
       <w:docGrid w:linePitch="360"/>
     </w:sectPr>

</xml_diff>